<commit_message>
Added the angular Documents
</commit_message>
<xml_diff>
--- a/Git/Git Commands.docx
+++ b/Git/Git Commands.docx
@@ -1106,7 +1106,31 @@
                 <w:szCs w:val="20"/>
                 <w:lang w:eastAsia="en-AU"/>
               </w:rPr>
-              <w:t>git add &lt;filename&gt;</w:t>
+              <w:t>git add &lt;file</w:t>
+            </w:r>
+            <w:r>
+              <w:rPr>
+                <w:rFonts w:ascii="Courier New" w:eastAsia="Times New Roman" w:hAnsi="Courier New" w:cs="Courier New"/>
+                <w:color w:val="172B4D"/>
+                <w:spacing w:val="-1"/>
+                <w:sz w:val="20"/>
+                <w:szCs w:val="20"/>
+                <w:lang w:eastAsia="en-AU"/>
+              </w:rPr>
+              <w:t>--</w:t>
+            </w:r>
+            <w:bookmarkStart w:id="0" w:name="_GoBack"/>
+            <w:bookmarkEnd w:id="0"/>
+            <w:r>
+              <w:rPr>
+                <w:rFonts w:ascii="Courier New" w:eastAsia="Times New Roman" w:hAnsi="Courier New" w:cs="Courier New"/>
+                <w:color w:val="172B4D"/>
+                <w:spacing w:val="-1"/>
+                <w:sz w:val="20"/>
+                <w:szCs w:val="20"/>
+                <w:lang w:eastAsia="en-AU"/>
+              </w:rPr>
+              <w:t>name&gt;</w:t>
             </w:r>
           </w:p>
           <w:p>
@@ -5010,8 +5034,6 @@
           <w:szCs w:val="44"/>
         </w:rPr>
       </w:pPr>
-      <w:bookmarkStart w:id="0" w:name="_GoBack"/>
-      <w:bookmarkEnd w:id="0"/>
     </w:p>
     <w:p>
       <w:pPr>

</xml_diff>